<commit_message>
pull text from ppt, add to .docx
</commit_message>
<xml_diff>
--- a/WIP/ecopy.docx
+++ b/WIP/ecopy.docx
@@ -3,31 +3,25 @@
 <w:document xmlns:wpc="http://schemas.microsoft.com/office/word/2010/wordprocessingCanvas" xmlns:mo="http://schemas.microsoft.com/office/mac/office/2008/main" xmlns:mc="http://schemas.openxmlformats.org/markup-compatibility/2006" xmlns:mv="urn:schemas-microsoft-com:mac:vml" xmlns:o="urn:schemas-microsoft-com:office:office" xmlns:r="http://schemas.openxmlformats.org/officeDocument/2006/relationships" xmlns:m="http://schemas.openxmlformats.org/officeDocument/2006/math" xmlns:v="urn:schemas-microsoft-com:vml" xmlns:wp14="http://schemas.microsoft.com/office/word/2010/wordprocessingDrawing" xmlns:wp="http://schemas.openxmlformats.org/drawingml/2006/wordprocessingDrawing" xmlns:w10="urn:schemas-microsoft-com:office:word" xmlns:w="http://schemas.openxmlformats.org/wordprocessingml/2006/main" xmlns:w14="http://schemas.microsoft.com/office/word/2010/wordml" xmlns:wpg="http://schemas.microsoft.com/office/word/2010/wordprocessingGroup" xmlns:wpi="http://schemas.microsoft.com/office/word/2010/wordprocessingInk" xmlns:wne="http://schemas.microsoft.com/office/word/2006/wordml" xmlns:wps="http://schemas.microsoft.com/office/word/2010/wordprocessingShape" mc:Ignorable="w14 wp14">
   <w:body>
     <w:p>
-      <w:pPr>
-        <w:pStyle w:val="Title"/>
-      </w:pPr>
       <w:r>
-        <w:t>Document Title</w:t>
+        <w:t xml:space="preserve">Assortment #: E7119 (all suffixes)  </w:t>
       </w:r>
-    </w:p>
-    <w:p>
+      <w:bookmarkStart w:id="0" w:name="_GoBack"/>
+      <w:bookmarkEnd w:id="0"/>
       <w:r>
-        <w:t xml:space="preserve">A plain paragraph having some </w:t>
+        <w:t xml:space="preserve">MICROMASTER ASSORTMENT DESCRIPTION: </w:t>
       </w:r>
       <w:r>
-        <w:rPr>
-          <w:b/>
-        </w:rPr>
-        <w:t>bold</w:t>
+        <w:t xml:space="preserve">War for Cybertron Earthrise Micromaster figures stand at 1.5 inches and convert into mini vehicles. They come with 2 figures that are to scale with Modular Battle Stations and can </w:t>
       </w:r>
       <w:r>
-        <w:t xml:space="preserve"> and some </w:t>
+        <w:t>ride their connector tracks. Fans can build out epic space battle scenes with these cross-compatible figures!    ASSORTMENT-SPECIFIC CALLOUTS: Exciting 2-Pack Compatible with Modular Battle Stations Converts into mini vehicles   CROSS-ECOSYSTEM CALLOUTS: B</w:t>
       </w:r>
       <w:r>
-        <w:rPr>
-          <w:i/>
-        </w:rPr>
-        <w:t>italic.</w:t>
+        <w:t>uild out epic space battle scenes with these cross-compatible figures! Includes piece of the Transformers universe map (each sold separately, subject to availability)    Assortment #: E7124 E7119 E7120 E7121 E7123 (all suffixes)Assortment #: E7124 E7119 E7</w:t>
+      </w:r>
+      <w:r>
+        <w:t>120 E7121 E7123 (all suffixes)</w:t>
       </w:r>
     </w:p>
     <w:sectPr>
@@ -404,50 +398,6 @@
     <w:qFormat/>
     <w:rsid w:val="00FC693F"/>
   </w:style>
-  <w:style w:type="paragraph" w:styleId="Header">
-    <w:name w:val="header"/>
-    <w:basedOn w:val="Normal"/>
-    <w:link w:val="HeaderChar"/>
-    <w:uiPriority w:val="99"/>
-    <w:unhideWhenUsed/>
-    <w:rsid w:val="00E618BF"/>
-    <w:pPr>
-      <w:tabs>
-        <w:tab w:val="center" w:pos="4680"/>
-        <w:tab w:val="right" w:pos="9360"/>
-      </w:tabs>
-      <w:spacing w:after="0" w:line="240" w:lineRule="auto"/>
-    </w:pPr>
-  </w:style>
-  <w:style w:type="character" w:customStyle="1" w:styleId="HeaderChar">
-    <w:name w:val="Header Char"/>
-    <w:basedOn w:val="DefaultParagraphFont"/>
-    <w:link w:val="Header"/>
-    <w:uiPriority w:val="99"/>
-    <w:rsid w:val="00E618BF"/>
-  </w:style>
-  <w:style w:type="paragraph" w:styleId="Footer">
-    <w:name w:val="footer"/>
-    <w:basedOn w:val="Normal"/>
-    <w:link w:val="FooterChar"/>
-    <w:uiPriority w:val="99"/>
-    <w:unhideWhenUsed/>
-    <w:rsid w:val="00E618BF"/>
-    <w:pPr>
-      <w:tabs>
-        <w:tab w:val="center" w:pos="4680"/>
-        <w:tab w:val="right" w:pos="9360"/>
-      </w:tabs>
-      <w:spacing w:after="0" w:line="240" w:lineRule="auto"/>
-    </w:pPr>
-  </w:style>
-  <w:style w:type="character" w:customStyle="1" w:styleId="FooterChar">
-    <w:name w:val="Footer Char"/>
-    <w:basedOn w:val="DefaultParagraphFont"/>
-    <w:link w:val="Footer"/>
-    <w:uiPriority w:val="99"/>
-    <w:rsid w:val="00E618BF"/>
-  </w:style>
   <w:style w:type="paragraph" w:styleId="Heading1">
     <w:name w:val="heading 1"/>
     <w:basedOn w:val="Normal"/>
@@ -683,6 +633,50 @@
     <w:uiPriority w:val="99"/>
     <w:semiHidden/>
     <w:unhideWhenUsed/>
+  </w:style>
+  <w:style w:type="paragraph" w:styleId="Header">
+    <w:name w:val="header"/>
+    <w:basedOn w:val="Normal"/>
+    <w:link w:val="HeaderChar"/>
+    <w:uiPriority w:val="99"/>
+    <w:unhideWhenUsed/>
+    <w:rsid w:val="00E618BF"/>
+    <w:pPr>
+      <w:tabs>
+        <w:tab w:val="center" w:pos="4680"/>
+        <w:tab w:val="right" w:pos="9360"/>
+      </w:tabs>
+      <w:spacing w:after="0" w:line="240" w:lineRule="auto"/>
+    </w:pPr>
+  </w:style>
+  <w:style w:type="character" w:customStyle="1" w:styleId="HeaderChar">
+    <w:name w:val="Header Char"/>
+    <w:basedOn w:val="DefaultParagraphFont"/>
+    <w:link w:val="Header"/>
+    <w:uiPriority w:val="99"/>
+    <w:rsid w:val="00E618BF"/>
+  </w:style>
+  <w:style w:type="paragraph" w:styleId="Footer">
+    <w:name w:val="footer"/>
+    <w:basedOn w:val="Normal"/>
+    <w:link w:val="FooterChar"/>
+    <w:uiPriority w:val="99"/>
+    <w:unhideWhenUsed/>
+    <w:rsid w:val="00E618BF"/>
+    <w:pPr>
+      <w:tabs>
+        <w:tab w:val="center" w:pos="4680"/>
+        <w:tab w:val="right" w:pos="9360"/>
+      </w:tabs>
+      <w:spacing w:after="0" w:line="240" w:lineRule="auto"/>
+    </w:pPr>
+  </w:style>
+  <w:style w:type="character" w:customStyle="1" w:styleId="FooterChar">
+    <w:name w:val="Footer Char"/>
+    <w:basedOn w:val="DefaultParagraphFont"/>
+    <w:link w:val="Footer"/>
+    <w:uiPriority w:val="99"/>
+    <w:rsid w:val="00E618BF"/>
   </w:style>
   <w:style w:type="paragraph" w:styleId="NoSpacing">
     <w:name w:val="No Spacing"/>
@@ -12485,6 +12479,50 @@
     <w:uiPriority w:val="99"/>
     <w:semiHidden/>
     <w:unhideWhenUsed/>
+  </w:style>
+  <w:style w:type="paragraph" w:styleId="Header">
+    <w:name w:val="header"/>
+    <w:basedOn w:val="Normal"/>
+    <w:link w:val="HeaderChar"/>
+    <w:uiPriority w:val="99"/>
+    <w:unhideWhenUsed/>
+    <w:rsid w:val="00E618BF"/>
+    <w:pPr>
+      <w:tabs>
+        <w:tab w:val="center" w:pos="4680"/>
+        <w:tab w:val="right" w:pos="9360"/>
+      </w:tabs>
+      <w:spacing w:after="0" w:line="240" w:lineRule="auto"/>
+    </w:pPr>
+  </w:style>
+  <w:style w:type="character" w:customStyle="1" w:styleId="HeaderChar">
+    <w:name w:val="Header Char"/>
+    <w:basedOn w:val="DefaultParagraphFont"/>
+    <w:link w:val="Header"/>
+    <w:uiPriority w:val="99"/>
+    <w:rsid w:val="00E618BF"/>
+  </w:style>
+  <w:style w:type="paragraph" w:styleId="Footer">
+    <w:name w:val="footer"/>
+    <w:basedOn w:val="Normal"/>
+    <w:link w:val="FooterChar"/>
+    <w:uiPriority w:val="99"/>
+    <w:unhideWhenUsed/>
+    <w:rsid w:val="00E618BF"/>
+    <w:pPr>
+      <w:tabs>
+        <w:tab w:val="center" w:pos="4680"/>
+        <w:tab w:val="right" w:pos="9360"/>
+      </w:tabs>
+      <w:spacing w:after="0" w:line="240" w:lineRule="auto"/>
+    </w:pPr>
+  </w:style>
+  <w:style w:type="character" w:customStyle="1" w:styleId="FooterChar">
+    <w:name w:val="Footer Char"/>
+    <w:basedOn w:val="DefaultParagraphFont"/>
+    <w:link w:val="Footer"/>
+    <w:uiPriority w:val="99"/>
+    <w:rsid w:val="00E618BF"/>
   </w:style>
   <w:style w:type="paragraph" w:styleId="NoSpacing">
     <w:name w:val="No Spacing"/>
@@ -24216,7 +24254,7 @@
 </file>
 
 <file path=customXml/itemProps1.xml><?xml version="1.0" encoding="utf-8"?>
-<ds:datastoreItem xmlns:ds="http://schemas.openxmlformats.org/officeDocument/2006/customXml" ds:itemID="{EF278816-EC6F-A645-907D-7F25AECB1D4A}">
+<ds:datastoreItem xmlns:ds="http://schemas.openxmlformats.org/officeDocument/2006/customXml" ds:itemID="{1B6BF6A4-A243-6543-BF65-D80CCC1F09A8}">
   <ds:schemaRefs>
     <ds:schemaRef ds:uri="http://schemas.openxmlformats.org/officeDocument/2006/bibliography"/>
   </ds:schemaRefs>

</xml_diff>

<commit_message>
revised onesheet to copydoc E7210... populates new.docx
</commit_message>
<xml_diff>
--- a/WIP/ecopy.docx
+++ b/WIP/ecopy.docx
@@ -4,24 +4,19 @@
   <w:body>
     <w:p>
       <w:r>
-        <w:t xml:space="preserve">Assortment #: E7119 (all suffixes)  </w:t>
-      </w:r>
-      <w:bookmarkStart w:id="0" w:name="_GoBack"/>
-      <w:bookmarkEnd w:id="0"/>
-      <w:r>
-        <w:t xml:space="preserve">MICROMASTER ASSORTMENT DESCRIPTION: </w:t>
-      </w:r>
-      <w:r>
-        <w:t xml:space="preserve">War for Cybertron Earthrise Micromaster figures stand at 1.5 inches and convert into mini vehicles. They come with 2 figures that are to scale with Modular Battle Stations and can </w:t>
-      </w:r>
-      <w:r>
-        <w:t>ride their connector tracks. Fans can build out epic space battle scenes with these cross-compatible figures!    ASSORTMENT-SPECIFIC CALLOUTS: Exciting 2-Pack Compatible with Modular Battle Stations Converts into mini vehicles   CROSS-ECOSYSTEM CALLOUTS: B</w:t>
-      </w:r>
-      <w:r>
-        <w:t>uild out epic space battle scenes with these cross-compatible figures! Includes piece of the Transformers universe map (each sold separately, subject to availability)    Assortment #: E7124 E7119 E7120 E7121 E7123 (all suffixes)Assortment #: E7124 E7119 E7</w:t>
-      </w:r>
-      <w:r>
-        <w:t>120 E7121 E7123 (all suffixes)</w:t>
+        <w:t>E7120 
+PRODUCT TITLE (FULL): Transformers Generations War for Cybertron Optimus Prime
+PRODUCT TITLE(CONDENSED): Transformers Generations War for Cybertron Optimus Prime
+PRODUCT RPN: : Transformers Generations Optimus Prime
+PRODUCT FEATURE BULLETS
+1 Deluxe Class figure in each wave features an A.I.R. Lock connection point that can attach to Modular Battle Stations
+1 Deluxe Class figure in each wave converts into a Modular Battle Station mode
+Compatible with Modular Battle Stations
+PRODUCT DESCRIPTION:
+War for Cybertron Earthrise Deluxe Class figures stand at 5.5 inches and convert into classic G1 Earth modes. They come with their G1-inspired weapon accessories and 1 Deluxe Class figure in each wave can convert into a Modular Battle Station mode. Modular Battle Station modes can connect together in custom configurations to expand and customize the battlefield. Fans can build out epic space battle scenes with these cross-compatible figures! 
+HIDDEN KEYWORDS:
+Lorem ipsum lorem ipsum lorem ipsum lorem ipsum lorem ipsum lorem ipsum lorem ipsum lorem ipsum lorem ipsum lorem ipsum lorem ipsum lorem ipsum lorem ipsum lorem ipsum lorem ipsum lorem ipsum lorem ipsum lorem ipsum lorem ipsum lorem ipsum lorem ipsum lorem ipsum lorem ipsum lorem ipsum lorem ipsum lorem ipsum lorem ipsum. 
+Assortment #: E7120 (all suffixes)Assortment #: E7124 E7119 E7120 E7121 E7123 (all suffixes)Assortment #: E7124 E7119 E7120 E7121 E7123 (all suffixes)</w:t>
       </w:r>
     </w:p>
     <w:sectPr>
@@ -398,6 +393,50 @@
     <w:qFormat/>
     <w:rsid w:val="00FC693F"/>
   </w:style>
+  <w:style w:type="paragraph" w:styleId="Header">
+    <w:name w:val="header"/>
+    <w:basedOn w:val="Normal"/>
+    <w:link w:val="HeaderChar"/>
+    <w:uiPriority w:val="99"/>
+    <w:unhideWhenUsed/>
+    <w:rsid w:val="00E618BF"/>
+    <w:pPr>
+      <w:tabs>
+        <w:tab w:val="center" w:pos="4680"/>
+        <w:tab w:val="right" w:pos="9360"/>
+      </w:tabs>
+      <w:spacing w:after="0" w:line="240" w:lineRule="auto"/>
+    </w:pPr>
+  </w:style>
+  <w:style w:type="character" w:customStyle="1" w:styleId="HeaderChar">
+    <w:name w:val="Header Char"/>
+    <w:basedOn w:val="DefaultParagraphFont"/>
+    <w:link w:val="Header"/>
+    <w:uiPriority w:val="99"/>
+    <w:rsid w:val="00E618BF"/>
+  </w:style>
+  <w:style w:type="paragraph" w:styleId="Footer">
+    <w:name w:val="footer"/>
+    <w:basedOn w:val="Normal"/>
+    <w:link w:val="FooterChar"/>
+    <w:uiPriority w:val="99"/>
+    <w:unhideWhenUsed/>
+    <w:rsid w:val="00E618BF"/>
+    <w:pPr>
+      <w:tabs>
+        <w:tab w:val="center" w:pos="4680"/>
+        <w:tab w:val="right" w:pos="9360"/>
+      </w:tabs>
+      <w:spacing w:after="0" w:line="240" w:lineRule="auto"/>
+    </w:pPr>
+  </w:style>
+  <w:style w:type="character" w:customStyle="1" w:styleId="FooterChar">
+    <w:name w:val="Footer Char"/>
+    <w:basedOn w:val="DefaultParagraphFont"/>
+    <w:link w:val="Footer"/>
+    <w:uiPriority w:val="99"/>
+    <w:rsid w:val="00E618BF"/>
+  </w:style>
   <w:style w:type="paragraph" w:styleId="Heading1">
     <w:name w:val="heading 1"/>
     <w:basedOn w:val="Normal"/>
@@ -633,50 +672,6 @@
     <w:uiPriority w:val="99"/>
     <w:semiHidden/>
     <w:unhideWhenUsed/>
-  </w:style>
-  <w:style w:type="paragraph" w:styleId="Header">
-    <w:name w:val="header"/>
-    <w:basedOn w:val="Normal"/>
-    <w:link w:val="HeaderChar"/>
-    <w:uiPriority w:val="99"/>
-    <w:unhideWhenUsed/>
-    <w:rsid w:val="00E618BF"/>
-    <w:pPr>
-      <w:tabs>
-        <w:tab w:val="center" w:pos="4680"/>
-        <w:tab w:val="right" w:pos="9360"/>
-      </w:tabs>
-      <w:spacing w:after="0" w:line="240" w:lineRule="auto"/>
-    </w:pPr>
-  </w:style>
-  <w:style w:type="character" w:customStyle="1" w:styleId="HeaderChar">
-    <w:name w:val="Header Char"/>
-    <w:basedOn w:val="DefaultParagraphFont"/>
-    <w:link w:val="Header"/>
-    <w:uiPriority w:val="99"/>
-    <w:rsid w:val="00E618BF"/>
-  </w:style>
-  <w:style w:type="paragraph" w:styleId="Footer">
-    <w:name w:val="footer"/>
-    <w:basedOn w:val="Normal"/>
-    <w:link w:val="FooterChar"/>
-    <w:uiPriority w:val="99"/>
-    <w:unhideWhenUsed/>
-    <w:rsid w:val="00E618BF"/>
-    <w:pPr>
-      <w:tabs>
-        <w:tab w:val="center" w:pos="4680"/>
-        <w:tab w:val="right" w:pos="9360"/>
-      </w:tabs>
-      <w:spacing w:after="0" w:line="240" w:lineRule="auto"/>
-    </w:pPr>
-  </w:style>
-  <w:style w:type="character" w:customStyle="1" w:styleId="FooterChar">
-    <w:name w:val="Footer Char"/>
-    <w:basedOn w:val="DefaultParagraphFont"/>
-    <w:link w:val="Footer"/>
-    <w:uiPriority w:val="99"/>
-    <w:rsid w:val="00E618BF"/>
   </w:style>
   <w:style w:type="paragraph" w:styleId="NoSpacing">
     <w:name w:val="No Spacing"/>
@@ -12479,50 +12474,6 @@
     <w:uiPriority w:val="99"/>
     <w:semiHidden/>
     <w:unhideWhenUsed/>
-  </w:style>
-  <w:style w:type="paragraph" w:styleId="Header">
-    <w:name w:val="header"/>
-    <w:basedOn w:val="Normal"/>
-    <w:link w:val="HeaderChar"/>
-    <w:uiPriority w:val="99"/>
-    <w:unhideWhenUsed/>
-    <w:rsid w:val="00E618BF"/>
-    <w:pPr>
-      <w:tabs>
-        <w:tab w:val="center" w:pos="4680"/>
-        <w:tab w:val="right" w:pos="9360"/>
-      </w:tabs>
-      <w:spacing w:after="0" w:line="240" w:lineRule="auto"/>
-    </w:pPr>
-  </w:style>
-  <w:style w:type="character" w:customStyle="1" w:styleId="HeaderChar">
-    <w:name w:val="Header Char"/>
-    <w:basedOn w:val="DefaultParagraphFont"/>
-    <w:link w:val="Header"/>
-    <w:uiPriority w:val="99"/>
-    <w:rsid w:val="00E618BF"/>
-  </w:style>
-  <w:style w:type="paragraph" w:styleId="Footer">
-    <w:name w:val="footer"/>
-    <w:basedOn w:val="Normal"/>
-    <w:link w:val="FooterChar"/>
-    <w:uiPriority w:val="99"/>
-    <w:unhideWhenUsed/>
-    <w:rsid w:val="00E618BF"/>
-    <w:pPr>
-      <w:tabs>
-        <w:tab w:val="center" w:pos="4680"/>
-        <w:tab w:val="right" w:pos="9360"/>
-      </w:tabs>
-      <w:spacing w:after="0" w:line="240" w:lineRule="auto"/>
-    </w:pPr>
-  </w:style>
-  <w:style w:type="character" w:customStyle="1" w:styleId="FooterChar">
-    <w:name w:val="Footer Char"/>
-    <w:basedOn w:val="DefaultParagraphFont"/>
-    <w:link w:val="Footer"/>
-    <w:uiPriority w:val="99"/>
-    <w:rsid w:val="00E618BF"/>
   </w:style>
   <w:style w:type="paragraph" w:styleId="NoSpacing">
     <w:name w:val="No Spacing"/>
@@ -24254,7 +24205,7 @@
 </file>
 
 <file path=customXml/itemProps1.xml><?xml version="1.0" encoding="utf-8"?>
-<ds:datastoreItem xmlns:ds="http://schemas.openxmlformats.org/officeDocument/2006/customXml" ds:itemID="{1B6BF6A4-A243-6543-BF65-D80CCC1F09A8}">
+<ds:datastoreItem xmlns:ds="http://schemas.openxmlformats.org/officeDocument/2006/customXml" ds:itemID="{EF278816-EC6F-A645-907D-7F25AECB1D4A}">
   <ds:schemaRefs>
     <ds:schemaRef ds:uri="http://schemas.openxmlformats.org/officeDocument/2006/bibliography"/>
   </ds:schemaRefs>

</xml_diff>